<commit_message>
feat: added in the confusion matrix visualisation for the AI model. fix: the bandit SAST wasnt giving errors, in fact on further inspection it was working as intended and was correctly flagging "pickling" (the loading of the AI model) as a security threat, as the model file if replaced could execute melicious code. HMAC signatures have now been added to the model saving process and CLI policies changed so only verified models created by this app can be executed.
</commit_message>
<xml_diff>
--- a/User Guide.docx
+++ b/User Guide.docx
@@ -5,29 +5,33 @@
     <w:p>
       <w:pPr>
         <w:rPr>
-          <w:rFonts w:cstheme="minorHAnsi"/>
           <w:b/>
-          <w:sz w:val="16"/>
-          <w:szCs w:val="16"/>
-        </w:rPr>
-      </w:pPr>
-      <w:r>
-        <w:rPr>
-          <w:rFonts w:cstheme="minorHAnsi"/>
+        </w:rPr>
+      </w:pPr>
+      <w:r>
+        <w:rPr>
           <w:b/>
-          <w:sz w:val="16"/>
-          <w:szCs w:val="16"/>
         </w:rPr>
         <w:t>User Guide</w:t>
       </w:r>
-      <w:r>
+    </w:p>
+    <w:p>
+      <w:pPr>
         <w:rPr>
           <w:rFonts w:cstheme="minorHAnsi"/>
           <w:b/>
           <w:sz w:val="16"/>
           <w:szCs w:val="16"/>
         </w:rPr>
-        <w:t>:</w:t>
+      </w:pPr>
+      <w:r>
+        <w:rPr>
+          <w:rFonts w:cstheme="minorHAnsi"/>
+          <w:b/>
+          <w:sz w:val="16"/>
+          <w:szCs w:val="16"/>
+        </w:rPr>
+        <w:t>Initial Start-up:</w:t>
       </w:r>
     </w:p>
     <w:p>
@@ -743,6 +747,7 @@
           <w:sz w:val="16"/>
           <w:szCs w:val="16"/>
         </w:rPr>
+        <w:lastRenderedPageBreak/>
         <w:t>In production, periodic deletion and secure storage of these archives would be preferable however the sensitive, important and identifiable data of passwords for example are encrypted at rest meaning that the archives do have some level of protection even if were to be stored insecurely.</w:t>
       </w:r>
     </w:p>
@@ -754,22 +759,12 @@
           <w:szCs w:val="16"/>
         </w:rPr>
       </w:pPr>
-    </w:p>
-    <w:p>
-      <w:pPr>
-        <w:rPr>
-          <w:rFonts w:cstheme="minorHAnsi"/>
-          <w:sz w:val="16"/>
-          <w:szCs w:val="16"/>
-        </w:rPr>
-      </w:pPr>
-      <w:r>
-        <w:rPr>
-          <w:rFonts w:cstheme="minorHAnsi"/>
-          <w:sz w:val="16"/>
-          <w:szCs w:val="16"/>
-        </w:rPr>
-        <w:lastRenderedPageBreak/>
+      <w:r>
+        <w:rPr>
+          <w:rFonts w:cstheme="minorHAnsi"/>
+          <w:sz w:val="16"/>
+          <w:szCs w:val="16"/>
+        </w:rPr>
         <w:t>Once the web</w:t>
       </w:r>
       <w:r>
@@ -845,139 +840,10 @@
       </w:pPr>
       <w:r>
         <w:rPr>
-          <w:rFonts w:cstheme="minorHAnsi"/>
-          <w:sz w:val="16"/>
-          <w:szCs w:val="16"/>
-        </w:rPr>
-        <w:t>To access the app, you will need to click on the “login” or “registration” buttons in the top right of the page or bellow. W</w:t>
-      </w:r>
-      <w:r>
-        <w:rPr>
-          <w:rFonts w:cstheme="minorHAnsi"/>
-          <w:sz w:val="16"/>
-          <w:szCs w:val="16"/>
-        </w:rPr>
-        <w:t xml:space="preserve">hen the web app was initialised it used the “healthcare-dataset-stroke-data.csv” provided in the root directory to populate the </w:t>
-      </w:r>
-      <w:proofErr w:type="spellStart"/>
-      <w:r>
-        <w:rPr>
-          <w:rFonts w:cstheme="minorHAnsi"/>
-          <w:sz w:val="16"/>
-          <w:szCs w:val="16"/>
-        </w:rPr>
-        <w:t>mongoDB</w:t>
-      </w:r>
-      <w:proofErr w:type="spellEnd"/>
-      <w:r>
-        <w:rPr>
-          <w:rFonts w:cstheme="minorHAnsi"/>
-          <w:sz w:val="16"/>
-          <w:szCs w:val="16"/>
-        </w:rPr>
-        <w:t xml:space="preserve"> database with patient records, you will need </w:t>
-      </w:r>
-      <w:r>
-        <w:rPr>
-          <w:rFonts w:cstheme="minorHAnsi"/>
-          <w:sz w:val="16"/>
-          <w:szCs w:val="16"/>
-        </w:rPr>
-        <w:t xml:space="preserve">to open </w:t>
-      </w:r>
-      <w:r>
-        <w:rPr>
-          <w:rFonts w:cstheme="minorHAnsi"/>
-          <w:sz w:val="16"/>
-          <w:szCs w:val="16"/>
-        </w:rPr>
-        <w:t>that .</w:t>
-      </w:r>
-      <w:proofErr w:type="spellStart"/>
-      <w:r>
-        <w:rPr>
-          <w:rFonts w:cstheme="minorHAnsi"/>
-          <w:sz w:val="16"/>
-          <w:szCs w:val="16"/>
-        </w:rPr>
-        <w:t>csv</w:t>
-      </w:r>
-      <w:proofErr w:type="spellEnd"/>
-      <w:r>
-        <w:rPr>
-          <w:rFonts w:cstheme="minorHAnsi"/>
-          <w:sz w:val="16"/>
-          <w:szCs w:val="16"/>
-        </w:rPr>
-        <w:t xml:space="preserve"> with notepad and </w:t>
-      </w:r>
-      <w:r>
-        <w:rPr>
-          <w:rFonts w:cstheme="minorHAnsi"/>
-          <w:sz w:val="16"/>
-          <w:szCs w:val="16"/>
-        </w:rPr>
-        <w:t>locate</w:t>
-      </w:r>
-      <w:r>
-        <w:rPr>
-          <w:rFonts w:cstheme="minorHAnsi"/>
-          <w:sz w:val="16"/>
-          <w:szCs w:val="16"/>
-        </w:rPr>
-        <w:t xml:space="preserve"> a patient ID number such as “9046” to register as a new user</w:t>
-      </w:r>
-      <w:r>
-        <w:rPr>
-          <w:rFonts w:cstheme="minorHAnsi"/>
-          <w:sz w:val="16"/>
-          <w:szCs w:val="16"/>
-        </w:rPr>
-        <w:t>, or use the admin login information that was initially create inside the “</w:t>
-      </w:r>
-      <w:proofErr w:type="spellStart"/>
-      <w:r>
-        <w:rPr>
-          <w:rFonts w:cstheme="minorHAnsi"/>
-          <w:sz w:val="16"/>
-          <w:szCs w:val="16"/>
-        </w:rPr>
-        <w:t>Admin_Login</w:t>
-      </w:r>
-      <w:proofErr w:type="gramStart"/>
-      <w:r>
-        <w:rPr>
-          <w:rFonts w:cstheme="minorHAnsi"/>
-          <w:sz w:val="16"/>
-          <w:szCs w:val="16"/>
-        </w:rPr>
-        <w:t>,txt</w:t>
-      </w:r>
-      <w:proofErr w:type="spellEnd"/>
-      <w:proofErr w:type="gramEnd"/>
-      <w:r>
-        <w:rPr>
-          <w:rFonts w:cstheme="minorHAnsi"/>
-          <w:sz w:val="16"/>
-          <w:szCs w:val="16"/>
-        </w:rPr>
-        <w:t>” in the root folder.</w:t>
-      </w:r>
-    </w:p>
-    <w:p>
-      <w:pPr>
-        <w:rPr>
-          <w:rFonts w:cstheme="minorHAnsi"/>
-          <w:sz w:val="16"/>
-          <w:szCs w:val="16"/>
-        </w:rPr>
-      </w:pPr>
-      <w:r>
-        <w:rPr>
           <w:noProof/>
         </w:rPr>
         <w:pict>
-          <v:shape id="_x0000_s1029" type="#_x0000_t75" style="position:absolute;margin-left:320.8pt;margin-top:7.4pt;width:131.6pt;height:183.1pt;z-index:-251653120;mso-position-horizontal-relative:text;mso-position-vertical-relative:text" wrapcoords="-36 0 -36 21574 21600 21574 21600 0 -36 0">
+          <v:shape id="_x0000_s1029" type="#_x0000_t75" style="position:absolute;margin-left:353.05pt;margin-top:51.9pt;width:104.2pt;height:145pt;z-index:-251653120;mso-position-horizontal-relative:text;mso-position-vertical-relative:text" wrapcoords="-36 0 -36 21574 21600 21574 21600 0 -36 0">
             <v:imagedata r:id="rId9" o:title="registrationpage"/>
             <w10:wrap type="tight"/>
           </v:shape>
@@ -989,6 +855,135 @@
           <w:sz w:val="16"/>
           <w:szCs w:val="16"/>
         </w:rPr>
+        <w:t>To access the app, you will need to click on the “login” or “registration” buttons in the top right of the page or bellow. W</w:t>
+      </w:r>
+      <w:r>
+        <w:rPr>
+          <w:rFonts w:cstheme="minorHAnsi"/>
+          <w:sz w:val="16"/>
+          <w:szCs w:val="16"/>
+        </w:rPr>
+        <w:t xml:space="preserve">hen the web app was initialised it used the “healthcare-dataset-stroke-data.csv” provided in the root directory to populate the </w:t>
+      </w:r>
+      <w:proofErr w:type="spellStart"/>
+      <w:r>
+        <w:rPr>
+          <w:rFonts w:cstheme="minorHAnsi"/>
+          <w:sz w:val="16"/>
+          <w:szCs w:val="16"/>
+        </w:rPr>
+        <w:t>mongoDB</w:t>
+      </w:r>
+      <w:proofErr w:type="spellEnd"/>
+      <w:r>
+        <w:rPr>
+          <w:rFonts w:cstheme="minorHAnsi"/>
+          <w:sz w:val="16"/>
+          <w:szCs w:val="16"/>
+        </w:rPr>
+        <w:t xml:space="preserve"> database with patient records, you will need </w:t>
+      </w:r>
+      <w:r>
+        <w:rPr>
+          <w:rFonts w:cstheme="minorHAnsi"/>
+          <w:sz w:val="16"/>
+          <w:szCs w:val="16"/>
+        </w:rPr>
+        <w:t xml:space="preserve">to open </w:t>
+      </w:r>
+      <w:r>
+        <w:rPr>
+          <w:rFonts w:cstheme="minorHAnsi"/>
+          <w:sz w:val="16"/>
+          <w:szCs w:val="16"/>
+        </w:rPr>
+        <w:t>that .</w:t>
+      </w:r>
+      <w:proofErr w:type="spellStart"/>
+      <w:r>
+        <w:rPr>
+          <w:rFonts w:cstheme="minorHAnsi"/>
+          <w:sz w:val="16"/>
+          <w:szCs w:val="16"/>
+        </w:rPr>
+        <w:t>csv</w:t>
+      </w:r>
+      <w:proofErr w:type="spellEnd"/>
+      <w:r>
+        <w:rPr>
+          <w:rFonts w:cstheme="minorHAnsi"/>
+          <w:sz w:val="16"/>
+          <w:szCs w:val="16"/>
+        </w:rPr>
+        <w:t xml:space="preserve"> with notepad and </w:t>
+      </w:r>
+      <w:r>
+        <w:rPr>
+          <w:rFonts w:cstheme="minorHAnsi"/>
+          <w:sz w:val="16"/>
+          <w:szCs w:val="16"/>
+        </w:rPr>
+        <w:t>locate</w:t>
+      </w:r>
+      <w:r>
+        <w:rPr>
+          <w:rFonts w:cstheme="minorHAnsi"/>
+          <w:sz w:val="16"/>
+          <w:szCs w:val="16"/>
+        </w:rPr>
+        <w:t xml:space="preserve"> a patient ID number such as “9046” to register as a new user</w:t>
+      </w:r>
+      <w:r>
+        <w:rPr>
+          <w:rFonts w:cstheme="minorHAnsi"/>
+          <w:sz w:val="16"/>
+          <w:szCs w:val="16"/>
+        </w:rPr>
+        <w:t>, or use the admin login information that was initially create inside the “</w:t>
+      </w:r>
+      <w:proofErr w:type="spellStart"/>
+      <w:r>
+        <w:rPr>
+          <w:rFonts w:cstheme="minorHAnsi"/>
+          <w:sz w:val="16"/>
+          <w:szCs w:val="16"/>
+        </w:rPr>
+        <w:t>Admin_Login</w:t>
+      </w:r>
+      <w:proofErr w:type="gramStart"/>
+      <w:r>
+        <w:rPr>
+          <w:rFonts w:cstheme="minorHAnsi"/>
+          <w:sz w:val="16"/>
+          <w:szCs w:val="16"/>
+        </w:rPr>
+        <w:t>,txt</w:t>
+      </w:r>
+      <w:proofErr w:type="spellEnd"/>
+      <w:proofErr w:type="gramEnd"/>
+      <w:r>
+        <w:rPr>
+          <w:rFonts w:cstheme="minorHAnsi"/>
+          <w:sz w:val="16"/>
+          <w:szCs w:val="16"/>
+        </w:rPr>
+        <w:t>” in the root folder.</w:t>
+      </w:r>
+    </w:p>
+    <w:p>
+      <w:pPr>
+        <w:rPr>
+          <w:rFonts w:cstheme="minorHAnsi"/>
+          <w:sz w:val="16"/>
+          <w:szCs w:val="16"/>
+        </w:rPr>
+      </w:pPr>
+      <w:r>
+        <w:rPr>
+          <w:rFonts w:cstheme="minorHAnsi"/>
+          <w:sz w:val="16"/>
+          <w:szCs w:val="16"/>
+        </w:rPr>
         <w:t>When registering you will not be able to register as an admin user, only one admin account has been created during the initialisation process and remai</w:t>
       </w:r>
       <w:r>
@@ -1062,7 +1057,16 @@
           <w:sz w:val="16"/>
           <w:szCs w:val="16"/>
         </w:rPr>
-        <w:t>all of their information pertaining</w:t>
+        <w:t xml:space="preserve">all of their </w:t>
+      </w:r>
+      <w:r>
+        <w:rPr>
+          <w:rFonts w:cstheme="minorHAnsi"/>
+          <w:sz w:val="16"/>
+          <w:szCs w:val="16"/>
+        </w:rPr>
+        <w:lastRenderedPageBreak/>
+        <w:t>information pertaining</w:t>
       </w:r>
       <w:r>
         <w:rPr>
@@ -1119,7 +1123,6 @@
           <w:sz w:val="16"/>
           <w:szCs w:val="16"/>
         </w:rPr>
-        <w:lastRenderedPageBreak/>
         <w:t>The users may also return to this dashboard at any time by using the “My Records” button on the banner (at the top right of the page) or logging out with the drop down accessible by clicking on their user name.</w:t>
       </w:r>
     </w:p>
@@ -1243,26 +1246,26 @@
           <w:szCs w:val="16"/>
         </w:rPr>
       </w:pPr>
-    </w:p>
-    <w:p>
-      <w:pPr>
-        <w:rPr>
-          <w:rFonts w:cstheme="minorHAnsi"/>
-          <w:sz w:val="16"/>
-          <w:szCs w:val="16"/>
-        </w:rPr>
-      </w:pPr>
       <w:r>
         <w:rPr>
           <w:noProof/>
         </w:rPr>
         <w:pict>
-          <v:shape id="_x0000_s1032" type="#_x0000_t75" style="position:absolute;margin-left:235.85pt;margin-top:5.7pt;width:237pt;height:316.65pt;z-index:-251646976;mso-position-horizontal-relative:text;mso-position-vertical-relative:text" wrapcoords="-36 0 -36 21573 21600 21573 21600 0 -36 0">
+          <v:shape id="_x0000_s1032" type="#_x0000_t75" style="position:absolute;margin-left:-72.95pt;margin-top:15.65pt;width:237pt;height:316.65pt;z-index:-251646976;mso-position-horizontal-relative:text;mso-position-vertical-relative:text" wrapcoords="-36 0 -36 21573 21600 21573 21600 0 -36 0">
             <v:imagedata r:id="rId12" o:title="accountSettings"/>
             <w10:wrap type="tight"/>
           </v:shape>
         </w:pict>
       </w:r>
+    </w:p>
+    <w:p>
+      <w:pPr>
+        <w:rPr>
+          <w:rFonts w:cstheme="minorHAnsi"/>
+          <w:sz w:val="16"/>
+          <w:szCs w:val="16"/>
+        </w:rPr>
+      </w:pPr>
       <w:r>
         <w:rPr>
           <w:rFonts w:cstheme="minorHAnsi"/>
@@ -1282,250 +1285,164 @@
       </w:pPr>
       <w:r>
         <w:rPr>
-          <w:rFonts w:cstheme="minorHAnsi"/>
-          <w:sz w:val="16"/>
-          <w:szCs w:val="16"/>
-        </w:rPr>
-        <w:t>A popup box will appear requiring further action to confirm deletion and affirm its permanence.</w:t>
-      </w:r>
-    </w:p>
-    <w:p>
-      <w:pPr>
-        <w:rPr>
-          <w:rFonts w:cstheme="minorHAnsi"/>
-          <w:sz w:val="16"/>
-          <w:szCs w:val="16"/>
-        </w:rPr>
-      </w:pPr>
-    </w:p>
-    <w:p>
-      <w:pPr>
-        <w:rPr>
-          <w:rFonts w:cstheme="minorHAnsi"/>
-          <w:sz w:val="16"/>
-          <w:szCs w:val="16"/>
-        </w:rPr>
-      </w:pPr>
-      <w:r>
-        <w:rPr>
           <w:noProof/>
         </w:rPr>
         <w:pict>
-          <v:shape id="_x0000_s1033" type="#_x0000_t75" style="position:absolute;margin-left:26.4pt;margin-top:.75pt;width:144.5pt;height:121.05pt;z-index:-251644928;mso-position-horizontal-relative:text;mso-position-vertical-relative:text" wrapcoords="-63 0 -63 21525 21600 21525 21600 0 -63 0">
+          <v:shape id="_x0000_s1033" type="#_x0000_t75" style="position:absolute;margin-left:102.45pt;margin-top:25.25pt;width:121.6pt;height:101.85pt;z-index:-251644928;mso-position-horizontal-relative:text;mso-position-vertical-relative:text" wrapcoords="-63 0 -63 21525 21600 21525 21600 0 -63 0">
             <v:imagedata r:id="rId13" o:title="accountDeletionWarning"/>
             <w10:wrap type="tight"/>
           </v:shape>
         </w:pict>
       </w:r>
-    </w:p>
-    <w:p>
-      <w:pPr>
-        <w:rPr>
-          <w:rFonts w:cstheme="minorHAnsi"/>
-          <w:sz w:val="16"/>
-          <w:szCs w:val="16"/>
-        </w:rPr>
-      </w:pPr>
-    </w:p>
-    <w:p>
-      <w:pPr>
-        <w:rPr>
-          <w:rFonts w:cstheme="minorHAnsi"/>
-          <w:sz w:val="16"/>
-          <w:szCs w:val="16"/>
-        </w:rPr>
-      </w:pPr>
-    </w:p>
-    <w:p>
-      <w:pPr>
-        <w:rPr>
-          <w:rFonts w:cstheme="minorHAnsi"/>
-          <w:sz w:val="16"/>
-          <w:szCs w:val="16"/>
-        </w:rPr>
-      </w:pPr>
-    </w:p>
-    <w:p>
-      <w:pPr>
-        <w:rPr>
-          <w:rFonts w:cstheme="minorHAnsi"/>
-          <w:sz w:val="16"/>
-          <w:szCs w:val="16"/>
-        </w:rPr>
-      </w:pPr>
-    </w:p>
-    <w:p>
-      <w:pPr>
-        <w:rPr>
-          <w:rFonts w:cstheme="minorHAnsi"/>
-          <w:sz w:val="16"/>
-          <w:szCs w:val="16"/>
-        </w:rPr>
-      </w:pPr>
-    </w:p>
-    <w:p>
-      <w:pPr>
-        <w:rPr>
-          <w:rFonts w:cstheme="minorHAnsi"/>
-          <w:sz w:val="16"/>
-          <w:szCs w:val="16"/>
-        </w:rPr>
-      </w:pPr>
-    </w:p>
-    <w:p>
-      <w:pPr>
-        <w:rPr>
-          <w:rFonts w:cstheme="minorHAnsi"/>
-          <w:sz w:val="16"/>
-          <w:szCs w:val="16"/>
-        </w:rPr>
-      </w:pPr>
-    </w:p>
-    <w:p>
-      <w:pPr>
-        <w:rPr>
-          <w:rFonts w:cstheme="minorHAnsi"/>
-          <w:sz w:val="16"/>
-          <w:szCs w:val="16"/>
-        </w:rPr>
-      </w:pPr>
-    </w:p>
-    <w:p>
-      <w:pPr>
-        <w:rPr>
-          <w:rFonts w:cstheme="minorHAnsi"/>
-          <w:sz w:val="16"/>
-          <w:szCs w:val="16"/>
-        </w:rPr>
-      </w:pPr>
-    </w:p>
-    <w:p>
-      <w:pPr>
-        <w:rPr>
-          <w:rFonts w:cstheme="minorHAnsi"/>
-          <w:sz w:val="16"/>
-          <w:szCs w:val="16"/>
-        </w:rPr>
-      </w:pPr>
-    </w:p>
-    <w:p>
-      <w:pPr>
-        <w:rPr>
-          <w:rFonts w:cstheme="minorHAnsi"/>
-          <w:sz w:val="16"/>
-          <w:szCs w:val="16"/>
-        </w:rPr>
-      </w:pPr>
-      <w:r>
-        <w:rPr>
-          <w:rFonts w:cstheme="minorHAnsi"/>
-          <w:sz w:val="16"/>
-          <w:szCs w:val="16"/>
+      <w:r>
+        <w:rPr>
+          <w:rFonts w:cstheme="minorHAnsi"/>
+          <w:sz w:val="16"/>
+          <w:szCs w:val="16"/>
+        </w:rPr>
+        <w:t>A popup box will appear requiring further action to confirm deletion and affirm its permanence.</w:t>
+      </w:r>
+    </w:p>
+    <w:p>
+      <w:pPr>
+        <w:rPr>
+          <w:rFonts w:cstheme="minorHAnsi"/>
+          <w:sz w:val="16"/>
+          <w:szCs w:val="16"/>
+        </w:rPr>
+      </w:pPr>
+    </w:p>
+    <w:p>
+      <w:pPr>
+        <w:rPr>
+          <w:rFonts w:cstheme="minorHAnsi"/>
+          <w:sz w:val="16"/>
+          <w:szCs w:val="16"/>
+        </w:rPr>
+      </w:pPr>
+    </w:p>
+    <w:p>
+      <w:pPr>
+        <w:rPr>
+          <w:rFonts w:cstheme="minorHAnsi"/>
+          <w:sz w:val="16"/>
+          <w:szCs w:val="16"/>
+        </w:rPr>
+      </w:pPr>
+    </w:p>
+    <w:p>
+      <w:pPr>
+        <w:rPr>
+          <w:rFonts w:cstheme="minorHAnsi"/>
+          <w:sz w:val="16"/>
+          <w:szCs w:val="16"/>
+        </w:rPr>
+      </w:pPr>
+    </w:p>
+    <w:p>
+      <w:pPr>
+        <w:rPr>
+          <w:rFonts w:cstheme="minorHAnsi"/>
+          <w:sz w:val="16"/>
+          <w:szCs w:val="16"/>
+        </w:rPr>
+      </w:pPr>
+    </w:p>
+    <w:p>
+      <w:pPr>
+        <w:rPr>
+          <w:rFonts w:cstheme="minorHAnsi"/>
+          <w:sz w:val="16"/>
+          <w:szCs w:val="16"/>
+        </w:rPr>
+      </w:pPr>
+    </w:p>
+    <w:p>
+      <w:pPr>
+        <w:rPr>
+          <w:rFonts w:cstheme="minorHAnsi"/>
+          <w:sz w:val="16"/>
+          <w:szCs w:val="16"/>
+        </w:rPr>
+      </w:pPr>
+      <w:r>
+        <w:rPr>
+          <w:rFonts w:cstheme="minorHAnsi"/>
+          <w:sz w:val="16"/>
+          <w:szCs w:val="16"/>
+        </w:rPr>
+        <w:t xml:space="preserve">The admin account </w:t>
+      </w:r>
+      <w:r>
+        <w:rPr>
+          <w:rFonts w:cstheme="minorHAnsi"/>
+          <w:sz w:val="16"/>
+          <w:szCs w:val="16"/>
+        </w:rPr>
+        <w:t xml:space="preserve">settings conversely, looks the same except for the absence of account deletion and the addition of two factor authentication” (2FA), which will be activated automatically once the admin saves an email address where the 2FA code will be sent to once required for log in. </w:t>
+      </w:r>
+      <w:r>
+        <w:rPr>
+          <w:rFonts w:cstheme="minorHAnsi"/>
+          <w:sz w:val="16"/>
+          <w:szCs w:val="16"/>
+        </w:rPr>
+        <w:t xml:space="preserve"> </w:t>
+      </w:r>
+      <w:r>
+        <w:rPr>
+          <w:rFonts w:cstheme="minorHAnsi"/>
+          <w:sz w:val="16"/>
+          <w:szCs w:val="16"/>
+        </w:rPr>
+        <w:t xml:space="preserve">The admin </w:t>
+      </w:r>
+      <w:r>
+        <w:rPr>
+          <w:rFonts w:cstheme="minorHAnsi"/>
+          <w:sz w:val="16"/>
+          <w:szCs w:val="16"/>
+        </w:rPr>
+        <w:t xml:space="preserve">should </w:t>
+      </w:r>
+      <w:r>
+        <w:rPr>
+          <w:rFonts w:cstheme="minorHAnsi"/>
+          <w:sz w:val="16"/>
+          <w:szCs w:val="16"/>
+        </w:rPr>
+        <w:t>also change the passwords</w:t>
+      </w:r>
+      <w:r>
+        <w:rPr>
+          <w:rFonts w:cstheme="minorHAnsi"/>
+          <w:sz w:val="16"/>
+          <w:szCs w:val="16"/>
+        </w:rPr>
+        <w:t xml:space="preserve"> im</w:t>
+      </w:r>
+      <w:r>
+        <w:rPr>
+          <w:rFonts w:cstheme="minorHAnsi"/>
+          <w:sz w:val="16"/>
+          <w:szCs w:val="16"/>
+        </w:rPr>
+        <w:t xml:space="preserve">mediately or delete the “Admin_Login.txt” in the root folder if the web app is being used in a production setting for security reasons. </w:t>
+      </w:r>
+    </w:p>
+    <w:p>
+      <w:pPr>
+        <w:rPr>
+          <w:rFonts w:cstheme="minorHAnsi"/>
+          <w:sz w:val="16"/>
+          <w:szCs w:val="16"/>
+        </w:rPr>
+      </w:pPr>
+      <w:r>
+        <w:rPr>
+          <w:noProof/>
         </w:rPr>
         <w:lastRenderedPageBreak/>
-        <w:t xml:space="preserve">The admin account </w:t>
-      </w:r>
-      <w:r>
-        <w:rPr>
-          <w:rFonts w:cstheme="minorHAnsi"/>
-          <w:sz w:val="16"/>
-          <w:szCs w:val="16"/>
-        </w:rPr>
-        <w:t xml:space="preserve">settings conversely, looks the same except for the absence of account deletion and the addition of </w:t>
-      </w:r>
-      <w:r>
-        <w:rPr>
-          <w:rFonts w:cstheme="minorHAnsi"/>
-          <w:sz w:val="16"/>
-          <w:szCs w:val="16"/>
-        </w:rPr>
-        <w:t>two factor authentication” (2FA)</w:t>
-      </w:r>
-      <w:r>
-        <w:rPr>
-          <w:rFonts w:cstheme="minorHAnsi"/>
-          <w:sz w:val="16"/>
-          <w:szCs w:val="16"/>
-        </w:rPr>
-        <w:t>,</w:t>
-      </w:r>
-      <w:r>
-        <w:rPr>
-          <w:rFonts w:cstheme="minorHAnsi"/>
-          <w:sz w:val="16"/>
-          <w:szCs w:val="16"/>
-        </w:rPr>
-        <w:t xml:space="preserve"> </w:t>
-      </w:r>
-      <w:r>
-        <w:rPr>
-          <w:rFonts w:cstheme="minorHAnsi"/>
-          <w:sz w:val="16"/>
-          <w:szCs w:val="16"/>
-        </w:rPr>
-        <w:t xml:space="preserve">which will be activated automatically once the admin saves an email address where the 2FA code will be sent to once required for log in. </w:t>
-      </w:r>
-      <w:r>
-        <w:rPr>
-          <w:rFonts w:cstheme="minorHAnsi"/>
-          <w:sz w:val="16"/>
-          <w:szCs w:val="16"/>
-        </w:rPr>
-        <w:t xml:space="preserve"> </w:t>
-      </w:r>
-      <w:r>
-        <w:rPr>
-          <w:rFonts w:cstheme="minorHAnsi"/>
-          <w:sz w:val="16"/>
-          <w:szCs w:val="16"/>
-        </w:rPr>
-        <w:t xml:space="preserve">The admin </w:t>
-      </w:r>
-      <w:r>
-        <w:rPr>
-          <w:rFonts w:cstheme="minorHAnsi"/>
-          <w:sz w:val="16"/>
-          <w:szCs w:val="16"/>
-        </w:rPr>
-        <w:t xml:space="preserve">should </w:t>
-      </w:r>
-      <w:r>
-        <w:rPr>
-          <w:rFonts w:cstheme="minorHAnsi"/>
-          <w:sz w:val="16"/>
-          <w:szCs w:val="16"/>
-        </w:rPr>
-        <w:t>also change the passwords</w:t>
-      </w:r>
-      <w:r>
-        <w:rPr>
-          <w:rFonts w:cstheme="minorHAnsi"/>
-          <w:sz w:val="16"/>
-          <w:szCs w:val="16"/>
-        </w:rPr>
-        <w:t xml:space="preserve"> im</w:t>
-      </w:r>
-      <w:r>
-        <w:rPr>
-          <w:rFonts w:cstheme="minorHAnsi"/>
-          <w:sz w:val="16"/>
-          <w:szCs w:val="16"/>
-        </w:rPr>
-        <w:t xml:space="preserve">mediately or delete the “Admin_Login.txt” in the root folder if the web app is being used in a production setting for security reasons. </w:t>
-      </w:r>
-    </w:p>
-    <w:p>
-      <w:pPr>
-        <w:rPr>
-          <w:rFonts w:cstheme="minorHAnsi"/>
-          <w:sz w:val="16"/>
-          <w:szCs w:val="16"/>
-        </w:rPr>
-      </w:pPr>
-      <w:r>
-        <w:rPr>
-          <w:noProof/>
-        </w:rPr>
         <w:pict>
           <v:shape id="_x0000_s1034" type="#_x0000_t75" style="position:absolute;margin-left:235.85pt;margin-top:46.9pt;width:225.15pt;height:203.55pt;z-index:-251642880;mso-position-horizontal-relative:text;mso-position-vertical-relative:text" wrapcoords="-36 0 -36 21560 21600 21560 21600 0 -36 0">
             <v:imagedata r:id="rId14" o:title="adminSettings"/>
@@ -1566,23 +1483,7 @@
           <w:sz w:val="16"/>
           <w:szCs w:val="16"/>
         </w:rPr>
-        <w:t xml:space="preserve">is also sent to the </w:t>
-      </w:r>
-      <w:r>
-        <w:rPr>
-          <w:rFonts w:cstheme="minorHAnsi"/>
-          <w:sz w:val="16"/>
-          <w:szCs w:val="16"/>
-        </w:rPr>
-        <w:t>“Admin_Login.txt”</w:t>
-      </w:r>
-      <w:r>
-        <w:rPr>
-          <w:rFonts w:cstheme="minorHAnsi"/>
-          <w:sz w:val="16"/>
-          <w:szCs w:val="16"/>
-        </w:rPr>
-        <w:t xml:space="preserve"> file and updated on each request by default as well as being sent to the </w:t>
+        <w:t xml:space="preserve">is also sent to the “Admin_Login.txt” file and updated on each request by default as well as being sent to the </w:t>
       </w:r>
       <w:r>
         <w:rPr>
@@ -1865,130 +1766,158 @@
           <w:sz w:val="16"/>
           <w:szCs w:val="16"/>
         </w:rPr>
+        <w:t>The data</w:t>
+      </w:r>
+      <w:r>
+        <w:rPr>
+          <w:rFonts w:cstheme="minorHAnsi"/>
+          <w:sz w:val="16"/>
+          <w:szCs w:val="16"/>
+        </w:rPr>
+        <w:t xml:space="preserve"> in the database is all </w:t>
+      </w:r>
+      <w:r>
+        <w:rPr>
+          <w:rFonts w:cstheme="minorHAnsi"/>
+          <w:sz w:val="16"/>
+          <w:szCs w:val="16"/>
+        </w:rPr>
+        <w:t xml:space="preserve">encrypted using the “cryptography” python library, then when </w:t>
+      </w:r>
+      <w:r>
+        <w:rPr>
+          <w:rFonts w:cstheme="minorHAnsi"/>
+          <w:sz w:val="16"/>
+          <w:szCs w:val="16"/>
+        </w:rPr>
+        <w:t xml:space="preserve">it is decrypted at runtime for the </w:t>
+      </w:r>
+      <w:r>
+        <w:rPr>
+          <w:rFonts w:cstheme="minorHAnsi"/>
+          <w:sz w:val="16"/>
+          <w:szCs w:val="16"/>
+        </w:rPr>
+        <w:t>user’s</w:t>
+      </w:r>
+      <w:r>
+        <w:rPr>
+          <w:rFonts w:cstheme="minorHAnsi"/>
+          <w:sz w:val="16"/>
+          <w:szCs w:val="16"/>
+        </w:rPr>
+        <w:t xml:space="preserve"> brow</w:t>
+      </w:r>
+      <w:r>
+        <w:rPr>
+          <w:rFonts w:cstheme="minorHAnsi"/>
+          <w:sz w:val="16"/>
+          <w:szCs w:val="16"/>
+        </w:rPr>
+        <w:t>s</w:t>
+      </w:r>
+      <w:r>
+        <w:rPr>
+          <w:rFonts w:cstheme="minorHAnsi"/>
+          <w:sz w:val="16"/>
+          <w:szCs w:val="16"/>
+        </w:rPr>
+        <w:t xml:space="preserve">er </w:t>
+      </w:r>
+      <w:r>
+        <w:rPr>
+          <w:rFonts w:cstheme="minorHAnsi"/>
+          <w:sz w:val="16"/>
+          <w:szCs w:val="16"/>
+        </w:rPr>
+        <w:t xml:space="preserve">which only connects over HTTPS, </w:t>
+      </w:r>
+      <w:r>
+        <w:rPr>
+          <w:rFonts w:cstheme="minorHAnsi"/>
+          <w:sz w:val="16"/>
+          <w:szCs w:val="16"/>
+        </w:rPr>
+        <w:t xml:space="preserve">with </w:t>
+      </w:r>
+      <w:r>
+        <w:rPr>
+          <w:rFonts w:cstheme="minorHAnsi"/>
+          <w:sz w:val="16"/>
+          <w:szCs w:val="16"/>
+        </w:rPr>
+        <w:t>(</w:t>
+      </w:r>
+      <w:r>
+        <w:rPr>
+          <w:rFonts w:cstheme="minorHAnsi"/>
+          <w:sz w:val="16"/>
+          <w:szCs w:val="16"/>
+        </w:rPr>
+        <w:t xml:space="preserve">additional </w:t>
+      </w:r>
+      <w:r>
+        <w:rPr>
+          <w:rFonts w:cstheme="minorHAnsi"/>
+          <w:sz w:val="16"/>
+          <w:szCs w:val="16"/>
+        </w:rPr>
+        <w:t>precautions</w:t>
+      </w:r>
+      <w:r>
+        <w:rPr>
+          <w:rFonts w:cstheme="minorHAnsi"/>
+          <w:sz w:val="16"/>
+          <w:szCs w:val="16"/>
+        </w:rPr>
+        <w:t xml:space="preserve">, for session handling, CSRF Protection </w:t>
+      </w:r>
+      <w:proofErr w:type="spellStart"/>
+      <w:r>
+        <w:rPr>
+          <w:rFonts w:cstheme="minorHAnsi"/>
+          <w:sz w:val="16"/>
+          <w:szCs w:val="16"/>
+        </w:rPr>
+        <w:t>etc</w:t>
+      </w:r>
+      <w:proofErr w:type="spellEnd"/>
+      <w:r>
+        <w:rPr>
+          <w:rFonts w:cstheme="minorHAnsi"/>
+          <w:sz w:val="16"/>
+          <w:szCs w:val="16"/>
+        </w:rPr>
+        <w:t xml:space="preserve">) the user may see the unencrypted information. </w:t>
+      </w:r>
+    </w:p>
+    <w:p>
+      <w:pPr>
+        <w:rPr>
+          <w:rFonts w:cstheme="minorHAnsi"/>
+          <w:sz w:val="16"/>
+          <w:szCs w:val="16"/>
+        </w:rPr>
+      </w:pPr>
+    </w:p>
+    <w:p>
+      <w:pPr>
+        <w:rPr>
+          <w:rFonts w:cstheme="minorHAnsi"/>
+          <w:b/>
+          <w:sz w:val="16"/>
+          <w:szCs w:val="16"/>
+        </w:rPr>
+      </w:pPr>
+      <w:r>
+        <w:rPr>
+          <w:rFonts w:cstheme="minorHAnsi"/>
+          <w:b/>
+          <w:sz w:val="16"/>
+          <w:szCs w:val="16"/>
+        </w:rPr>
         <w:lastRenderedPageBreak/>
-        <w:t>The data</w:t>
-      </w:r>
-      <w:r>
-        <w:rPr>
-          <w:rFonts w:cstheme="minorHAnsi"/>
-          <w:sz w:val="16"/>
-          <w:szCs w:val="16"/>
-        </w:rPr>
-        <w:t xml:space="preserve"> in the database is all </w:t>
-      </w:r>
-      <w:r>
-        <w:rPr>
-          <w:rFonts w:cstheme="minorHAnsi"/>
-          <w:sz w:val="16"/>
-          <w:szCs w:val="16"/>
-        </w:rPr>
-        <w:t xml:space="preserve">encrypted using the “cryptography” python library, then when </w:t>
-      </w:r>
-      <w:r>
-        <w:rPr>
-          <w:rFonts w:cstheme="minorHAnsi"/>
-          <w:sz w:val="16"/>
-          <w:szCs w:val="16"/>
-        </w:rPr>
-        <w:t xml:space="preserve">it is decrypted at runtime for the </w:t>
-      </w:r>
-      <w:r>
-        <w:rPr>
-          <w:rFonts w:cstheme="minorHAnsi"/>
-          <w:sz w:val="16"/>
-          <w:szCs w:val="16"/>
-        </w:rPr>
-        <w:t>user’s</w:t>
-      </w:r>
-      <w:r>
-        <w:rPr>
-          <w:rFonts w:cstheme="minorHAnsi"/>
-          <w:sz w:val="16"/>
-          <w:szCs w:val="16"/>
-        </w:rPr>
-        <w:t xml:space="preserve"> brow</w:t>
-      </w:r>
-      <w:r>
-        <w:rPr>
-          <w:rFonts w:cstheme="minorHAnsi"/>
-          <w:sz w:val="16"/>
-          <w:szCs w:val="16"/>
-        </w:rPr>
-        <w:t>s</w:t>
-      </w:r>
-      <w:r>
-        <w:rPr>
-          <w:rFonts w:cstheme="minorHAnsi"/>
-          <w:sz w:val="16"/>
-          <w:szCs w:val="16"/>
-        </w:rPr>
-        <w:t xml:space="preserve">er </w:t>
-      </w:r>
-      <w:r>
-        <w:rPr>
-          <w:rFonts w:cstheme="minorHAnsi"/>
-          <w:sz w:val="16"/>
-          <w:szCs w:val="16"/>
-        </w:rPr>
-        <w:t xml:space="preserve">which only connects over HTTPS, </w:t>
-      </w:r>
-      <w:r>
-        <w:rPr>
-          <w:rFonts w:cstheme="minorHAnsi"/>
-          <w:sz w:val="16"/>
-          <w:szCs w:val="16"/>
-        </w:rPr>
-        <w:t xml:space="preserve">with </w:t>
-      </w:r>
-      <w:r>
-        <w:rPr>
-          <w:rFonts w:cstheme="minorHAnsi"/>
-          <w:sz w:val="16"/>
-          <w:szCs w:val="16"/>
-        </w:rPr>
-        <w:t>(</w:t>
-      </w:r>
-      <w:r>
-        <w:rPr>
-          <w:rFonts w:cstheme="minorHAnsi"/>
-          <w:sz w:val="16"/>
-          <w:szCs w:val="16"/>
-        </w:rPr>
-        <w:t xml:space="preserve">additional </w:t>
-      </w:r>
-      <w:r>
-        <w:rPr>
-          <w:rFonts w:cstheme="minorHAnsi"/>
-          <w:sz w:val="16"/>
-          <w:szCs w:val="16"/>
-        </w:rPr>
-        <w:t>precautions</w:t>
-      </w:r>
-      <w:r>
-        <w:rPr>
-          <w:rFonts w:cstheme="minorHAnsi"/>
-          <w:sz w:val="16"/>
-          <w:szCs w:val="16"/>
-        </w:rPr>
-        <w:t xml:space="preserve">, for session handling, CSRF Protection </w:t>
-      </w:r>
-      <w:proofErr w:type="spellStart"/>
-      <w:r>
-        <w:rPr>
-          <w:rFonts w:cstheme="minorHAnsi"/>
-          <w:sz w:val="16"/>
-          <w:szCs w:val="16"/>
-        </w:rPr>
-        <w:t>etc</w:t>
-      </w:r>
-      <w:proofErr w:type="spellEnd"/>
-      <w:r>
-        <w:rPr>
-          <w:rFonts w:cstheme="minorHAnsi"/>
-          <w:sz w:val="16"/>
-          <w:szCs w:val="16"/>
-        </w:rPr>
-        <w:t xml:space="preserve">) the user may see the unencrypted information. </w:t>
+        <w:t>Data protection:</w:t>
       </w:r>
     </w:p>
     <w:p>
@@ -2252,6 +2181,46 @@
         </w:rPr>
         <w:t>.</w:t>
       </w:r>
+      <w:r>
+        <w:rPr>
+          <w:rFonts w:cstheme="minorHAnsi"/>
+          <w:sz w:val="16"/>
+          <w:szCs w:val="16"/>
+        </w:rPr>
+        <w:t xml:space="preserve"> Additionally, HMAC signatures are used with the saved and loaded models to verify that no malicious or untrusted model not generated by the app can be run. The “bandit” library flagged “pickling” (the deserialization of </w:t>
+      </w:r>
+      <w:r>
+        <w:rPr>
+          <w:rFonts w:cstheme="minorHAnsi"/>
+          <w:sz w:val="16"/>
+          <w:szCs w:val="16"/>
+        </w:rPr>
+        <w:t>the model exported model data</w:t>
+      </w:r>
+      <w:r>
+        <w:rPr>
+          <w:rFonts w:cstheme="minorHAnsi"/>
+          <w:sz w:val="16"/>
+          <w:szCs w:val="16"/>
+        </w:rPr>
+        <w:t>) during its SAST test leading to this addition, an example of the secure development methodology resulting in better security outcomes</w:t>
+      </w:r>
+      <w:r>
+        <w:rPr>
+          <w:rFonts w:cstheme="minorHAnsi"/>
+          <w:sz w:val="16"/>
+          <w:szCs w:val="16"/>
+        </w:rPr>
+        <w:t xml:space="preserve"> during development</w:t>
+      </w:r>
+      <w:r>
+        <w:rPr>
+          <w:rFonts w:cstheme="minorHAnsi"/>
+          <w:sz w:val="16"/>
+          <w:szCs w:val="16"/>
+        </w:rPr>
+        <w:t>.</w:t>
+      </w:r>
     </w:p>
     <w:p>
       <w:pPr>
@@ -2275,15 +2244,7 @@
           <w:sz w:val="16"/>
           <w:szCs w:val="16"/>
         </w:rPr>
-        <w:t>“DataProcessing.py” module</w:t>
-      </w:r>
-      <w:r>
-        <w:rPr>
-          <w:rFonts w:cstheme="minorHAnsi"/>
-          <w:sz w:val="16"/>
-          <w:szCs w:val="16"/>
-        </w:rPr>
-        <w:t xml:space="preserve"> takes all the currently existing records from the </w:t>
+        <w:t xml:space="preserve">“DataProcessing.py” module takes all the currently existing records from the </w:t>
       </w:r>
       <w:proofErr w:type="spellStart"/>
       <w:r>
@@ -2311,6 +2272,8 @@
         </w:rPr>
         <w:t xml:space="preserve"> </w:t>
       </w:r>
+      <w:bookmarkStart w:id="0" w:name="_GoBack"/>
+      <w:bookmarkEnd w:id="0"/>
     </w:p>
     <w:p>
       <w:pPr>
@@ -2338,6 +2301,7 @@
           <w:id w:val="109793457"/>
           <w:citation/>
         </w:sdtPr>
+        <w:sdtEndPr/>
         <w:sdtContent>
           <w:r>
             <w:rPr>
@@ -2409,6 +2373,7 @@
           <w:id w:val="1695649614"/>
           <w:citation/>
         </w:sdtPr>
+        <w:sdtEndPr/>
         <w:sdtContent>
           <w:r>
             <w:rPr>
@@ -2490,6 +2455,25 @@
       <w:pPr>
         <w:rPr>
           <w:rFonts w:cstheme="minorHAnsi"/>
+          <w:b/>
+          <w:sz w:val="16"/>
+          <w:szCs w:val="16"/>
+        </w:rPr>
+      </w:pPr>
+      <w:r>
+        <w:rPr>
+          <w:rFonts w:cstheme="minorHAnsi"/>
+          <w:b/>
+          <w:sz w:val="16"/>
+          <w:szCs w:val="16"/>
+        </w:rPr>
+        <w:t>Testing:</w:t>
+      </w:r>
+    </w:p>
+    <w:p>
+      <w:pPr>
+        <w:rPr>
+          <w:rFonts w:cstheme="minorHAnsi"/>
           <w:sz w:val="16"/>
           <w:szCs w:val="16"/>
         </w:rPr>
@@ -2631,17 +2615,7 @@
           <w:sz w:val="16"/>
           <w:szCs w:val="16"/>
         </w:rPr>
-        <w:t xml:space="preserve"> a more detailed breakdown of each unit test module is included in the code comments inside the “tests” folder found in the root directory. In summary there are unit tests for the majority of the web apps functionality and specifically for each of t</w:t>
-      </w:r>
-      <w:bookmarkStart w:id="0" w:name="_GoBack"/>
-      <w:bookmarkEnd w:id="0"/>
-      <w:r>
-        <w:rPr>
-          <w:rFonts w:cstheme="minorHAnsi"/>
-          <w:sz w:val="16"/>
-          <w:szCs w:val="16"/>
-        </w:rPr>
-        <w:t xml:space="preserve">he security features, ideally the unit tests are run before the web app is run and prevented from running if there are failures. </w:t>
+        <w:t xml:space="preserve"> a more detailed breakdown of each unit test module is included in the code comments inside the “tests” folder found in the root directory. In summary there are unit tests for the majority of the web apps functionality and specifically for each of the security features, ideally the unit tests are run before the web app is run and prevented from running if there are failures. </w:t>
       </w:r>
     </w:p>
     <w:p>
@@ -2729,6 +2703,7 @@
           <w:sz w:val="16"/>
           <w:szCs w:val="16"/>
         </w:rPr>
+        <w:lastRenderedPageBreak/>
         <w:t>The SAST report, along with a manual “Dynamic Automated Security Test” (DAST) test report conducted with OWASP’s “ZAP” utility was compiled inside the folder called “</w:t>
       </w:r>
       <w:r>
@@ -4132,7 +4107,7 @@
 </file>
 
 <file path=customXml/itemProps1.xml><?xml version="1.0" encoding="utf-8"?>
-<ds:datastoreItem xmlns:ds="http://schemas.openxmlformats.org/officeDocument/2006/customXml" ds:itemID="{4C37490E-0249-432C-9CD4-1A9D550B87C3}">
+<ds:datastoreItem xmlns:ds="http://schemas.openxmlformats.org/officeDocument/2006/customXml" ds:itemID="{3122FC47-232B-41B8-8E75-9C4C3052238D}">
   <ds:schemaRefs>
     <ds:schemaRef ds:uri="http://schemas.openxmlformats.org/officeDocument/2006/bibliography"/>
   </ds:schemaRefs>

</xml_diff>